<commit_message>
delete cloud-db and structure notes
</commit_message>
<xml_diff>
--- a/IPA-Notenrechner Notes/Standard-Dateien/Testkonzept - persönlich.docx
+++ b/IPA-Notenrechner Notes/Standard-Dateien/Testkonzept - persönlich.docx
@@ -4,7 +4,7 @@
   <w:body>
     <w:p>
       <w:pPr>
-        <w:pStyle w:val="Title"/>
+        <w:pStyle w:val="Titel"/>
       </w:pPr>
       <w:r>
         <w:t>Testkonzept</w:t>
@@ -15,7 +15,7 @@
     </w:p>
     <w:p>
       <w:pPr>
-        <w:pStyle w:val="Heading1"/>
+        <w:pStyle w:val="berschrift1"/>
       </w:pPr>
       <w:r>
         <w:t>Informieren</w:t>
@@ -23,7 +23,7 @@
     </w:p>
     <w:p>
       <w:pPr>
-        <w:pStyle w:val="Heading2"/>
+        <w:pStyle w:val="berschrift2"/>
       </w:pPr>
       <w:r>
         <w:t>Voraussetzungen</w:t>
@@ -377,7 +377,7 @@
     </w:tbl>
     <w:p>
       <w:pPr>
-        <w:pStyle w:val="Heading2"/>
+        <w:pStyle w:val="berschrift2"/>
       </w:pPr>
       <w:r>
         <w:t>Testmängel</w:t>
@@ -617,7 +617,7 @@
     </w:tbl>
     <w:p>
       <w:pPr>
-        <w:pStyle w:val="Heading2"/>
+        <w:pStyle w:val="berschrift2"/>
       </w:pPr>
       <w:r>
         <w:t>Testfälle</w:t>
@@ -628,7 +628,7 @@
     </w:p>
     <w:p>
       <w:pPr>
-        <w:pStyle w:val="Heading3"/>
+        <w:pStyle w:val="berschrift3"/>
       </w:pPr>
       <w:r>
         <w:t>Testfall 1</w:t>
@@ -636,7 +636,7 @@
     </w:p>
     <w:tbl>
       <w:tblPr>
-        <w:tblStyle w:val="TableGrid"/>
+        <w:tblStyle w:val="Tabellenraster"/>
         <w:tblW w:w="0" w:type="auto"/>
         <w:tblLook w:val="04A0" w:firstRow="1" w:lastRow="0" w:firstColumn="1" w:lastColumn="0" w:noHBand="0" w:noVBand="1"/>
       </w:tblPr>
@@ -655,6 +655,9 @@
           </w:tcPr>
           <w:p>
             <w:r>
+              <w:t xml:space="preserve">Testfall </w:t>
+            </w:r>
+            <w:r>
               <w:t>Nummer</w:t>
             </w:r>
           </w:p>
@@ -818,7 +821,7 @@
     </w:tbl>
     <w:p>
       <w:pPr>
-        <w:pStyle w:val="Heading1"/>
+        <w:pStyle w:val="berschrift1"/>
       </w:pPr>
       <w:r>
         <w:t>Auswerten</w:t>
@@ -826,7 +829,7 @@
     </w:p>
     <w:p>
       <w:pPr>
-        <w:pStyle w:val="Heading2"/>
+        <w:pStyle w:val="berschrift2"/>
       </w:pPr>
       <w:r>
         <w:t>Testmängel-Legende</w:t>
@@ -1064,7 +1067,7 @@
     </w:tbl>
     <w:p>
       <w:pPr>
-        <w:pStyle w:val="Heading2"/>
+        <w:pStyle w:val="berschrift2"/>
       </w:pPr>
       <w:r>
         <w:t>Testbericht</w:t>
@@ -1861,7 +1864,7 @@
         <w:kern w:val="2"/>
         <w:sz w:val="24"/>
         <w:szCs w:val="24"/>
-        <w:lang w:val="en-CH" w:eastAsia="en-US" w:bidi="ar-SA"/>
+        <w:lang w:eastAsia="en-US" w:bidi="ar-SA"/>
         <w14:ligatures w14:val="standardContextual"/>
       </w:rPr>
     </w:rPrDefault>
@@ -2249,7 +2252,7 @@
     <w:lsdException w:name="Unresolved Mention" w:semiHidden="1" w:unhideWhenUsed="1"/>
     <w:lsdException w:name="Smart Link" w:semiHidden="1" w:unhideWhenUsed="1"/>
   </w:latentStyles>
-  <w:style w:type="paragraph" w:default="1" w:styleId="Normal">
+  <w:style w:type="paragraph" w:default="1" w:styleId="Standard">
     <w:name w:val="Normal"/>
     <w:qFormat/>
     <w:rsid w:val="00D91DB8"/>
@@ -2258,11 +2261,11 @@
       <w:lang w:val="en-US"/>
     </w:rPr>
   </w:style>
-  <w:style w:type="paragraph" w:styleId="Heading1">
+  <w:style w:type="paragraph" w:styleId="berschrift1">
     <w:name w:val="heading 1"/>
-    <w:basedOn w:val="Normal"/>
-    <w:next w:val="Normal"/>
-    <w:link w:val="Heading1Char"/>
+    <w:basedOn w:val="Standard"/>
+    <w:next w:val="Standard"/>
+    <w:link w:val="berschrift1Zchn"/>
     <w:uiPriority w:val="9"/>
     <w:qFormat/>
     <w:rsid w:val="00FA33C1"/>
@@ -2279,11 +2282,11 @@
       <w:szCs w:val="40"/>
     </w:rPr>
   </w:style>
-  <w:style w:type="paragraph" w:styleId="Heading2">
+  <w:style w:type="paragraph" w:styleId="berschrift2">
     <w:name w:val="heading 2"/>
-    <w:basedOn w:val="Normal"/>
-    <w:next w:val="Normal"/>
-    <w:link w:val="Heading2Char"/>
+    <w:basedOn w:val="Standard"/>
+    <w:next w:val="Standard"/>
+    <w:link w:val="berschrift2Zchn"/>
     <w:uiPriority w:val="9"/>
     <w:unhideWhenUsed/>
     <w:qFormat/>
@@ -2301,11 +2304,11 @@
       <w:szCs w:val="32"/>
     </w:rPr>
   </w:style>
-  <w:style w:type="paragraph" w:styleId="Heading3">
+  <w:style w:type="paragraph" w:styleId="berschrift3">
     <w:name w:val="heading 3"/>
-    <w:basedOn w:val="Normal"/>
-    <w:next w:val="Normal"/>
-    <w:link w:val="Heading3Char"/>
+    <w:basedOn w:val="Standard"/>
+    <w:next w:val="Standard"/>
+    <w:link w:val="berschrift3Zchn"/>
     <w:uiPriority w:val="9"/>
     <w:unhideWhenUsed/>
     <w:qFormat/>
@@ -2323,11 +2326,11 @@
       <w:szCs w:val="28"/>
     </w:rPr>
   </w:style>
-  <w:style w:type="paragraph" w:styleId="Heading4">
+  <w:style w:type="paragraph" w:styleId="berschrift4">
     <w:name w:val="heading 4"/>
-    <w:basedOn w:val="Normal"/>
-    <w:next w:val="Normal"/>
-    <w:link w:val="Heading4Char"/>
+    <w:basedOn w:val="Standard"/>
+    <w:next w:val="Standard"/>
+    <w:link w:val="berschrift4Zchn"/>
     <w:uiPriority w:val="9"/>
     <w:semiHidden/>
     <w:unhideWhenUsed/>
@@ -2346,11 +2349,11 @@
       <w:color w:val="0F4761" w:themeColor="accent1" w:themeShade="BF"/>
     </w:rPr>
   </w:style>
-  <w:style w:type="paragraph" w:styleId="Heading5">
+  <w:style w:type="paragraph" w:styleId="berschrift5">
     <w:name w:val="heading 5"/>
-    <w:basedOn w:val="Normal"/>
-    <w:next w:val="Normal"/>
-    <w:link w:val="Heading5Char"/>
+    <w:basedOn w:val="Standard"/>
+    <w:next w:val="Standard"/>
+    <w:link w:val="berschrift5Zchn"/>
     <w:uiPriority w:val="9"/>
     <w:semiHidden/>
     <w:unhideWhenUsed/>
@@ -2367,11 +2370,11 @@
       <w:color w:val="0F4761" w:themeColor="accent1" w:themeShade="BF"/>
     </w:rPr>
   </w:style>
-  <w:style w:type="paragraph" w:styleId="Heading6">
+  <w:style w:type="paragraph" w:styleId="berschrift6">
     <w:name w:val="heading 6"/>
-    <w:basedOn w:val="Normal"/>
-    <w:next w:val="Normal"/>
-    <w:link w:val="Heading6Char"/>
+    <w:basedOn w:val="Standard"/>
+    <w:next w:val="Standard"/>
+    <w:link w:val="berschrift6Zchn"/>
     <w:uiPriority w:val="9"/>
     <w:semiHidden/>
     <w:unhideWhenUsed/>
@@ -2390,11 +2393,11 @@
       <w:color w:val="595959" w:themeColor="text1" w:themeTint="A6"/>
     </w:rPr>
   </w:style>
-  <w:style w:type="paragraph" w:styleId="Heading7">
+  <w:style w:type="paragraph" w:styleId="berschrift7">
     <w:name w:val="heading 7"/>
-    <w:basedOn w:val="Normal"/>
-    <w:next w:val="Normal"/>
-    <w:link w:val="Heading7Char"/>
+    <w:basedOn w:val="Standard"/>
+    <w:next w:val="Standard"/>
+    <w:link w:val="berschrift7Zchn"/>
     <w:uiPriority w:val="9"/>
     <w:semiHidden/>
     <w:unhideWhenUsed/>
@@ -2411,11 +2414,11 @@
       <w:color w:val="595959" w:themeColor="text1" w:themeTint="A6"/>
     </w:rPr>
   </w:style>
-  <w:style w:type="paragraph" w:styleId="Heading8">
+  <w:style w:type="paragraph" w:styleId="berschrift8">
     <w:name w:val="heading 8"/>
-    <w:basedOn w:val="Normal"/>
-    <w:next w:val="Normal"/>
-    <w:link w:val="Heading8Char"/>
+    <w:basedOn w:val="Standard"/>
+    <w:next w:val="Standard"/>
+    <w:link w:val="berschrift8Zchn"/>
     <w:uiPriority w:val="9"/>
     <w:semiHidden/>
     <w:unhideWhenUsed/>
@@ -2434,11 +2437,11 @@
       <w:color w:val="272727" w:themeColor="text1" w:themeTint="D8"/>
     </w:rPr>
   </w:style>
-  <w:style w:type="paragraph" w:styleId="Heading9">
+  <w:style w:type="paragraph" w:styleId="berschrift9">
     <w:name w:val="heading 9"/>
-    <w:basedOn w:val="Normal"/>
-    <w:next w:val="Normal"/>
-    <w:link w:val="Heading9Char"/>
+    <w:basedOn w:val="Standard"/>
+    <w:next w:val="Standard"/>
+    <w:link w:val="berschrift9Zchn"/>
     <w:uiPriority w:val="9"/>
     <w:semiHidden/>
     <w:unhideWhenUsed/>
@@ -2455,12 +2458,13 @@
       <w:color w:val="272727" w:themeColor="text1" w:themeTint="D8"/>
     </w:rPr>
   </w:style>
-  <w:style w:type="character" w:default="1" w:styleId="DefaultParagraphFont">
+  <w:style w:type="character" w:default="1" w:styleId="Absatz-Standardschriftart">
     <w:name w:val="Default Paragraph Font"/>
     <w:uiPriority w:val="1"/>
+    <w:semiHidden/>
     <w:unhideWhenUsed/>
   </w:style>
-  <w:style w:type="table" w:default="1" w:styleId="TableNormal">
+  <w:style w:type="table" w:default="1" w:styleId="NormaleTabelle">
     <w:name w:val="Normal Table"/>
     <w:uiPriority w:val="99"/>
     <w:semiHidden/>
@@ -2475,16 +2479,16 @@
       </w:tblCellMar>
     </w:tblPr>
   </w:style>
-  <w:style w:type="numbering" w:default="1" w:styleId="NoList">
+  <w:style w:type="numbering" w:default="1" w:styleId="KeineListe">
     <w:name w:val="No List"/>
     <w:uiPriority w:val="99"/>
     <w:semiHidden/>
     <w:unhideWhenUsed/>
   </w:style>
-  <w:style w:type="character" w:customStyle="1" w:styleId="Heading1Char">
-    <w:name w:val="Heading 1 Char"/>
-    <w:basedOn w:val="DefaultParagraphFont"/>
-    <w:link w:val="Heading1"/>
+  <w:style w:type="character" w:customStyle="1" w:styleId="berschrift1Zchn">
+    <w:name w:val="Überschrift 1 Zchn"/>
+    <w:basedOn w:val="Absatz-Standardschriftart"/>
+    <w:link w:val="berschrift1"/>
     <w:uiPriority w:val="9"/>
     <w:rsid w:val="00FA33C1"/>
     <w:rPr>
@@ -2496,10 +2500,10 @@
       <w:lang w:val="en-US"/>
     </w:rPr>
   </w:style>
-  <w:style w:type="character" w:customStyle="1" w:styleId="Heading2Char">
-    <w:name w:val="Heading 2 Char"/>
-    <w:basedOn w:val="DefaultParagraphFont"/>
-    <w:link w:val="Heading2"/>
+  <w:style w:type="character" w:customStyle="1" w:styleId="berschrift2Zchn">
+    <w:name w:val="Überschrift 2 Zchn"/>
+    <w:basedOn w:val="Absatz-Standardschriftart"/>
+    <w:link w:val="berschrift2"/>
     <w:uiPriority w:val="9"/>
     <w:rsid w:val="00FA33C1"/>
     <w:rPr>
@@ -2511,10 +2515,10 @@
       <w:lang w:val="en-US"/>
     </w:rPr>
   </w:style>
-  <w:style w:type="character" w:customStyle="1" w:styleId="Heading3Char">
-    <w:name w:val="Heading 3 Char"/>
-    <w:basedOn w:val="DefaultParagraphFont"/>
-    <w:link w:val="Heading3"/>
+  <w:style w:type="character" w:customStyle="1" w:styleId="berschrift3Zchn">
+    <w:name w:val="Überschrift 3 Zchn"/>
+    <w:basedOn w:val="Absatz-Standardschriftart"/>
+    <w:link w:val="berschrift3"/>
     <w:uiPriority w:val="9"/>
     <w:rsid w:val="00FA33C1"/>
     <w:rPr>
@@ -2526,10 +2530,10 @@
       <w:lang w:val="en-US"/>
     </w:rPr>
   </w:style>
-  <w:style w:type="character" w:customStyle="1" w:styleId="Heading4Char">
-    <w:name w:val="Heading 4 Char"/>
-    <w:basedOn w:val="DefaultParagraphFont"/>
-    <w:link w:val="Heading4"/>
+  <w:style w:type="character" w:customStyle="1" w:styleId="berschrift4Zchn">
+    <w:name w:val="Überschrift 4 Zchn"/>
+    <w:basedOn w:val="Absatz-Standardschriftart"/>
+    <w:link w:val="berschrift4"/>
     <w:uiPriority w:val="9"/>
     <w:semiHidden/>
     <w:rsid w:val="00FA33C1"/>
@@ -2542,10 +2546,10 @@
       <w:lang w:val="en-US"/>
     </w:rPr>
   </w:style>
-  <w:style w:type="character" w:customStyle="1" w:styleId="Heading5Char">
-    <w:name w:val="Heading 5 Char"/>
-    <w:basedOn w:val="DefaultParagraphFont"/>
-    <w:link w:val="Heading5"/>
+  <w:style w:type="character" w:customStyle="1" w:styleId="berschrift5Zchn">
+    <w:name w:val="Überschrift 5 Zchn"/>
+    <w:basedOn w:val="Absatz-Standardschriftart"/>
+    <w:link w:val="berschrift5"/>
     <w:uiPriority w:val="9"/>
     <w:semiHidden/>
     <w:rsid w:val="00FA33C1"/>
@@ -2556,10 +2560,10 @@
       <w:lang w:val="en-US"/>
     </w:rPr>
   </w:style>
-  <w:style w:type="character" w:customStyle="1" w:styleId="Heading6Char">
-    <w:name w:val="Heading 6 Char"/>
-    <w:basedOn w:val="DefaultParagraphFont"/>
-    <w:link w:val="Heading6"/>
+  <w:style w:type="character" w:customStyle="1" w:styleId="berschrift6Zchn">
+    <w:name w:val="Überschrift 6 Zchn"/>
+    <w:basedOn w:val="Absatz-Standardschriftart"/>
+    <w:link w:val="berschrift6"/>
     <w:uiPriority w:val="9"/>
     <w:semiHidden/>
     <w:rsid w:val="00FA33C1"/>
@@ -2572,10 +2576,10 @@
       <w:lang w:val="en-US"/>
     </w:rPr>
   </w:style>
-  <w:style w:type="character" w:customStyle="1" w:styleId="Heading7Char">
-    <w:name w:val="Heading 7 Char"/>
-    <w:basedOn w:val="DefaultParagraphFont"/>
-    <w:link w:val="Heading7"/>
+  <w:style w:type="character" w:customStyle="1" w:styleId="berschrift7Zchn">
+    <w:name w:val="Überschrift 7 Zchn"/>
+    <w:basedOn w:val="Absatz-Standardschriftart"/>
+    <w:link w:val="berschrift7"/>
     <w:uiPriority w:val="9"/>
     <w:semiHidden/>
     <w:rsid w:val="00FA33C1"/>
@@ -2586,10 +2590,10 @@
       <w:lang w:val="en-US"/>
     </w:rPr>
   </w:style>
-  <w:style w:type="character" w:customStyle="1" w:styleId="Heading8Char">
-    <w:name w:val="Heading 8 Char"/>
-    <w:basedOn w:val="DefaultParagraphFont"/>
-    <w:link w:val="Heading8"/>
+  <w:style w:type="character" w:customStyle="1" w:styleId="berschrift8Zchn">
+    <w:name w:val="Überschrift 8 Zchn"/>
+    <w:basedOn w:val="Absatz-Standardschriftart"/>
+    <w:link w:val="berschrift8"/>
     <w:uiPriority w:val="9"/>
     <w:semiHidden/>
     <w:rsid w:val="00FA33C1"/>
@@ -2602,10 +2606,10 @@
       <w:lang w:val="en-US"/>
     </w:rPr>
   </w:style>
-  <w:style w:type="character" w:customStyle="1" w:styleId="Heading9Char">
-    <w:name w:val="Heading 9 Char"/>
-    <w:basedOn w:val="DefaultParagraphFont"/>
-    <w:link w:val="Heading9"/>
+  <w:style w:type="character" w:customStyle="1" w:styleId="berschrift9Zchn">
+    <w:name w:val="Überschrift 9 Zchn"/>
+    <w:basedOn w:val="Absatz-Standardschriftart"/>
+    <w:link w:val="berschrift9"/>
     <w:uiPriority w:val="9"/>
     <w:semiHidden/>
     <w:rsid w:val="00FA33C1"/>
@@ -2616,11 +2620,11 @@
       <w:lang w:val="en-US"/>
     </w:rPr>
   </w:style>
-  <w:style w:type="paragraph" w:styleId="Title">
+  <w:style w:type="paragraph" w:styleId="Titel">
     <w:name w:val="Title"/>
-    <w:basedOn w:val="Normal"/>
-    <w:next w:val="Normal"/>
-    <w:link w:val="TitleChar"/>
+    <w:basedOn w:val="Standard"/>
+    <w:next w:val="Standard"/>
+    <w:link w:val="TitelZchn"/>
     <w:uiPriority w:val="10"/>
     <w:qFormat/>
     <w:rsid w:val="00FA33C1"/>
@@ -2636,10 +2640,10 @@
       <w:szCs w:val="56"/>
     </w:rPr>
   </w:style>
-  <w:style w:type="character" w:customStyle="1" w:styleId="TitleChar">
-    <w:name w:val="Title Char"/>
-    <w:basedOn w:val="DefaultParagraphFont"/>
-    <w:link w:val="Title"/>
+  <w:style w:type="character" w:customStyle="1" w:styleId="TitelZchn">
+    <w:name w:val="Titel Zchn"/>
+    <w:basedOn w:val="Absatz-Standardschriftart"/>
+    <w:link w:val="Titel"/>
     <w:uiPriority w:val="10"/>
     <w:rsid w:val="00FA33C1"/>
     <w:rPr>
@@ -2652,11 +2656,11 @@
       <w:lang w:val="en-US"/>
     </w:rPr>
   </w:style>
-  <w:style w:type="paragraph" w:styleId="Subtitle">
+  <w:style w:type="paragraph" w:styleId="Untertitel">
     <w:name w:val="Subtitle"/>
-    <w:basedOn w:val="Normal"/>
-    <w:next w:val="Normal"/>
-    <w:link w:val="SubtitleChar"/>
+    <w:basedOn w:val="Standard"/>
+    <w:next w:val="Standard"/>
+    <w:link w:val="UntertitelZchn"/>
     <w:uiPriority w:val="11"/>
     <w:qFormat/>
     <w:rsid w:val="00FA33C1"/>
@@ -2673,10 +2677,10 @@
       <w:szCs w:val="28"/>
     </w:rPr>
   </w:style>
-  <w:style w:type="character" w:customStyle="1" w:styleId="SubtitleChar">
-    <w:name w:val="Subtitle Char"/>
-    <w:basedOn w:val="DefaultParagraphFont"/>
-    <w:link w:val="Subtitle"/>
+  <w:style w:type="character" w:customStyle="1" w:styleId="UntertitelZchn">
+    <w:name w:val="Untertitel Zchn"/>
+    <w:basedOn w:val="Absatz-Standardschriftart"/>
+    <w:link w:val="Untertitel"/>
     <w:uiPriority w:val="11"/>
     <w:rsid w:val="00FA33C1"/>
     <w:rPr>
@@ -2689,11 +2693,11 @@
       <w:lang w:val="en-US"/>
     </w:rPr>
   </w:style>
-  <w:style w:type="paragraph" w:styleId="Quote">
+  <w:style w:type="paragraph" w:styleId="Zitat">
     <w:name w:val="Quote"/>
-    <w:basedOn w:val="Normal"/>
-    <w:next w:val="Normal"/>
-    <w:link w:val="QuoteChar"/>
+    <w:basedOn w:val="Standard"/>
+    <w:next w:val="Standard"/>
+    <w:link w:val="ZitatZchn"/>
     <w:uiPriority w:val="29"/>
     <w:qFormat/>
     <w:rsid w:val="00FA33C1"/>
@@ -2707,10 +2711,10 @@
       <w:color w:val="404040" w:themeColor="text1" w:themeTint="BF"/>
     </w:rPr>
   </w:style>
-  <w:style w:type="character" w:customStyle="1" w:styleId="QuoteChar">
-    <w:name w:val="Quote Char"/>
-    <w:basedOn w:val="DefaultParagraphFont"/>
-    <w:link w:val="Quote"/>
+  <w:style w:type="character" w:customStyle="1" w:styleId="ZitatZchn">
+    <w:name w:val="Zitat Zchn"/>
+    <w:basedOn w:val="Absatz-Standardschriftart"/>
+    <w:link w:val="Zitat"/>
     <w:uiPriority w:val="29"/>
     <w:rsid w:val="00FA33C1"/>
     <w:rPr>
@@ -2721,9 +2725,9 @@
       <w:lang w:val="en-US"/>
     </w:rPr>
   </w:style>
-  <w:style w:type="paragraph" w:styleId="ListParagraph">
+  <w:style w:type="paragraph" w:styleId="Listenabsatz">
     <w:name w:val="List Paragraph"/>
-    <w:basedOn w:val="Normal"/>
+    <w:basedOn w:val="Standard"/>
     <w:uiPriority w:val="34"/>
     <w:qFormat/>
     <w:rsid w:val="00FA33C1"/>
@@ -2732,9 +2736,9 @@
       <w:contextualSpacing/>
     </w:pPr>
   </w:style>
-  <w:style w:type="character" w:styleId="IntenseEmphasis">
+  <w:style w:type="character" w:styleId="IntensiveHervorhebung">
     <w:name w:val="Intense Emphasis"/>
-    <w:basedOn w:val="DefaultParagraphFont"/>
+    <w:basedOn w:val="Absatz-Standardschriftart"/>
     <w:uiPriority w:val="21"/>
     <w:qFormat/>
     <w:rsid w:val="00FA33C1"/>
@@ -2744,11 +2748,11 @@
       <w:color w:val="0F4761" w:themeColor="accent1" w:themeShade="BF"/>
     </w:rPr>
   </w:style>
-  <w:style w:type="paragraph" w:styleId="IntenseQuote">
+  <w:style w:type="paragraph" w:styleId="IntensivesZitat">
     <w:name w:val="Intense Quote"/>
-    <w:basedOn w:val="Normal"/>
-    <w:next w:val="Normal"/>
-    <w:link w:val="IntenseQuoteChar"/>
+    <w:basedOn w:val="Standard"/>
+    <w:next w:val="Standard"/>
+    <w:link w:val="IntensivesZitatZchn"/>
     <w:uiPriority w:val="30"/>
     <w:qFormat/>
     <w:rsid w:val="00FA33C1"/>
@@ -2767,10 +2771,10 @@
       <w:color w:val="0F4761" w:themeColor="accent1" w:themeShade="BF"/>
     </w:rPr>
   </w:style>
-  <w:style w:type="character" w:customStyle="1" w:styleId="IntenseQuoteChar">
-    <w:name w:val="Intense Quote Char"/>
-    <w:basedOn w:val="DefaultParagraphFont"/>
-    <w:link w:val="IntenseQuote"/>
+  <w:style w:type="character" w:customStyle="1" w:styleId="IntensivesZitatZchn">
+    <w:name w:val="Intensives Zitat Zchn"/>
+    <w:basedOn w:val="Absatz-Standardschriftart"/>
+    <w:link w:val="IntensivesZitat"/>
     <w:uiPriority w:val="30"/>
     <w:rsid w:val="00FA33C1"/>
     <w:rPr>
@@ -2781,9 +2785,9 @@
       <w:lang w:val="en-US"/>
     </w:rPr>
   </w:style>
-  <w:style w:type="character" w:styleId="IntenseReference">
+  <w:style w:type="character" w:styleId="IntensiverVerweis">
     <w:name w:val="Intense Reference"/>
-    <w:basedOn w:val="DefaultParagraphFont"/>
+    <w:basedOn w:val="Absatz-Standardschriftart"/>
     <w:uiPriority w:val="32"/>
     <w:qFormat/>
     <w:rsid w:val="00FA33C1"/>
@@ -2797,8 +2801,8 @@
   </w:style>
   <w:style w:type="table" w:customStyle="1" w:styleId="LayoutTable1">
     <w:name w:val="Layout Table1"/>
-    <w:basedOn w:val="TableNormal"/>
-    <w:next w:val="TableGrid"/>
+    <w:basedOn w:val="NormaleTabelle"/>
+    <w:next w:val="Tabellenraster"/>
     <w:uiPriority w:val="39"/>
     <w:rsid w:val="00300AF0"/>
     <w:pPr>
@@ -2822,10 +2826,10 @@
       </w:tblBorders>
     </w:tblPr>
   </w:style>
-  <w:style w:type="table" w:styleId="TableGrid">
+  <w:style w:type="table" w:styleId="Tabellenraster">
     <w:name w:val="Table Grid"/>
     <w:aliases w:val="Layout Table"/>
-    <w:basedOn w:val="TableNormal"/>
+    <w:basedOn w:val="NormaleTabelle"/>
     <w:uiPriority w:val="39"/>
     <w:rsid w:val="00300AF0"/>
     <w:pPr>
@@ -2844,8 +2848,8 @@
   </w:style>
   <w:style w:type="table" w:customStyle="1" w:styleId="LayoutTable2">
     <w:name w:val="Layout Table2"/>
-    <w:basedOn w:val="TableNormal"/>
-    <w:next w:val="TableGrid"/>
+    <w:basedOn w:val="NormaleTabelle"/>
+    <w:next w:val="Tabellenraster"/>
     <w:uiPriority w:val="39"/>
     <w:rsid w:val="00300AF0"/>
     <w:pPr>
@@ -2871,8 +2875,8 @@
   </w:style>
   <w:style w:type="table" w:customStyle="1" w:styleId="LayoutTable3">
     <w:name w:val="Layout Table3"/>
-    <w:basedOn w:val="TableNormal"/>
-    <w:next w:val="TableGrid"/>
+    <w:basedOn w:val="NormaleTabelle"/>
+    <w:next w:val="Tabellenraster"/>
     <w:uiPriority w:val="39"/>
     <w:rsid w:val="00300AF0"/>
     <w:pPr>

</xml_diff>